<commit_message>
update URS and Intro
</commit_message>
<xml_diff>
--- a/WIP/Users/CuongNLT/BUIN_Introduction_EN.docx
+++ b/WIP/Users/CuongNLT/BUIN_Introduction_EN.docx
@@ -292,6 +292,7 @@
         </w:rPr>
         <w:t xml:space="preserve">Document Code: </w:t>
       </w:r>
+      <w:proofErr w:type="spellStart"/>
       <w:r>
         <w:rPr>
           <w:rFonts w:ascii="Times New Roman" w:hAnsi="Times New Roman"/>
@@ -305,6 +306,7 @@
         </w:rPr>
         <w:t>BUIN_Introduction_EN</w:t>
       </w:r>
+      <w:proofErr w:type="spellEnd"/>
     </w:p>
     <w:p>
       <w:pPr>
@@ -591,8 +593,6 @@
               </w:rPr>
               <w:t>Purpose</w:t>
             </w:r>
-            <w:bookmarkStart w:id="1" w:name="_GoBack"/>
-            <w:bookmarkEnd w:id="1"/>
             <w:r>
               <w:rPr>
                 <w:rStyle w:val="Hyperlink"/>
@@ -2107,14 +2107,14 @@
         </w:rPr>
         <w:br w:type="page"/>
       </w:r>
-      <w:bookmarkStart w:id="2" w:name="_Toc396213085"/>
+      <w:bookmarkStart w:id="1" w:name="_Toc396213085"/>
       <w:r>
         <w:rPr>
           <w:rFonts w:ascii="Times New Roman" w:hAnsi="Times New Roman" w:cs="Times New Roman"/>
         </w:rPr>
         <w:t>INTRODUCTION</w:t>
       </w:r>
-      <w:bookmarkEnd w:id="2"/>
+      <w:bookmarkEnd w:id="1"/>
     </w:p>
     <w:p>
       <w:pPr>
@@ -2132,7 +2132,7 @@
           <w:lang w:val="vi-VN"/>
         </w:rPr>
       </w:pPr>
-      <w:bookmarkStart w:id="3" w:name="_Toc396213086"/>
+      <w:bookmarkStart w:id="2" w:name="_Toc396213086"/>
       <w:r>
         <w:rPr>
           <w:rFonts w:ascii="Times New Roman" w:hAnsi="Times New Roman" w:cs="Times New Roman"/>
@@ -2142,7 +2142,7 @@
         </w:rPr>
         <w:t>Purpose</w:t>
       </w:r>
-      <w:bookmarkEnd w:id="3"/>
+      <w:bookmarkEnd w:id="2"/>
     </w:p>
     <w:p>
       <w:pPr>
@@ -2159,31 +2159,7 @@
         <w:rPr>
           <w:rFonts w:ascii="Times New Roman" w:hAnsi="Times New Roman" w:cs="Times New Roman"/>
         </w:rPr>
-        <w:t xml:space="preserve">This document is created as the introduction for project Bus User Interaction Network – our Capstone Project at FPT University. In this document, we will descri</w:t>
-      </w:r>
-      <w:r>
-        <w:rPr>
-          <w:rFonts w:ascii="Times New Roman" w:hAnsi="Times New Roman" w:cs="Times New Roman"/>
-        </w:rPr>
-        <w:t xml:space="preserve">be</w:t>
-      </w:r>
-      <w:r>
-        <w:rPr>
-          <w:rFonts w:ascii="Times New Roman" w:hAnsi="Times New Roman" w:cs="Times New Roman"/>
-        </w:rPr>
-        <w:t xml:space="preserve"> the overview of some existing systems, the initial idea for our project, a brief description about our expected system and some potential risks, critical assumptions</w:t>
-      </w:r>
-      <w:r>
-        <w:rPr>
-          <w:rFonts w:ascii="Times New Roman" w:hAnsi="Times New Roman" w:cs="Times New Roman"/>
-        </w:rPr>
-        <w:t xml:space="preserve"> and</w:t>
-      </w:r>
-      <w:r>
-        <w:rPr>
-          <w:rFonts w:ascii="Times New Roman" w:hAnsi="Times New Roman" w:cs="Times New Roman"/>
-        </w:rPr>
-        <w:t xml:space="preserve"> constraints. In addition, this document also shows opportunities what it offers for users.</w:t>
+        <w:t>This document is created as the introduction for project Bus User Interaction Network – our Capstone Project at FPT University. In this document, we will describe the overview of some existing systems, the initial idea for our project, a brief description about our expected system and some potential risks, critical assumptions and constraints. In addition, this document also shows opportunities what it offers for users.</w:t>
       </w:r>
     </w:p>
     <w:p>
@@ -2202,7 +2178,7 @@
           <w:lang w:val="vi-VN"/>
         </w:rPr>
       </w:pPr>
-      <w:bookmarkStart w:id="4" w:name="_Toc396213087"/>
+      <w:bookmarkStart w:id="3" w:name="_Toc396213087"/>
       <w:r>
         <w:rPr>
           <w:rFonts w:ascii="Times New Roman" w:hAnsi="Times New Roman" w:cs="Times New Roman"/>
@@ -2212,7 +2188,7 @@
         </w:rPr>
         <w:t>Acronyms and Definitions</w:t>
       </w:r>
-      <w:bookmarkEnd w:id="4"/>
+      <w:bookmarkEnd w:id="3"/>
     </w:p>
     <w:tbl>
       <w:tblPr>
@@ -2680,14 +2656,14 @@
           <w:rFonts w:ascii="Times New Roman" w:hAnsi="Times New Roman" w:cs="Times New Roman"/>
         </w:rPr>
       </w:pPr>
-      <w:bookmarkStart w:id="5" w:name="_Toc396213088"/>
+      <w:bookmarkStart w:id="4" w:name="_Toc396213088"/>
       <w:r>
         <w:rPr>
           <w:rFonts w:ascii="Times New Roman" w:hAnsi="Times New Roman" w:cs="Times New Roman"/>
         </w:rPr>
         <w:t>ABSTRACT</w:t>
       </w:r>
-      <w:bookmarkEnd w:id="5"/>
+      <w:bookmarkEnd w:id="4"/>
     </w:p>
     <w:p>
       <w:pPr>
@@ -2781,35 +2757,44 @@
           <w:rFonts w:ascii="Times New Roman" w:eastAsiaTheme="majorEastAsia" w:hAnsi="Times New Roman" w:cs="Times New Roman"/>
           <w:bCs/>
         </w:rPr>
-        <w:t xml:space="preserve">a great way of </w:t>
-      </w:r>
+        <w:t xml:space="preserve">a great way </w:t>
+      </w:r>
+      <w:proofErr w:type="gramStart"/>
       <w:r>
         <w:rPr>
           <w:rFonts w:ascii="Times New Roman" w:eastAsiaTheme="majorEastAsia" w:hAnsi="Times New Roman" w:cs="Times New Roman"/>
           <w:bCs/>
         </w:rPr>
-        <w:t xml:space="preserve"> contribut</w:t>
+        <w:t xml:space="preserve">of </w:t>
       </w:r>
       <w:r>
         <w:rPr>
           <w:rFonts w:ascii="Times New Roman" w:eastAsiaTheme="majorEastAsia" w:hAnsi="Times New Roman" w:cs="Times New Roman"/>
           <w:bCs/>
         </w:rPr>
-        <w:t>ing</w:t>
+        <w:t xml:space="preserve"> contribut</w:t>
       </w:r>
       <w:r>
         <w:rPr>
           <w:rFonts w:ascii="Times New Roman" w:eastAsiaTheme="majorEastAsia" w:hAnsi="Times New Roman" w:cs="Times New Roman"/>
           <w:bCs/>
         </w:rPr>
-        <w:t xml:space="preserve"> to </w:t>
-      </w:r>
+        <w:t>ing</w:t>
+      </w:r>
+      <w:proofErr w:type="gramEnd"/>
       <w:r>
         <w:rPr>
           <w:rFonts w:ascii="Times New Roman" w:eastAsiaTheme="majorEastAsia" w:hAnsi="Times New Roman" w:cs="Times New Roman"/>
           <w:bCs/>
         </w:rPr>
-        <w:t xml:space="preserve">decreasing the level of air pollution in the city and getting rid of the traffic jam status in big cities. To support and encourage the using of bus, BUIN is created base on a single idea of making bus traveling easy and fun for</w:t>
+        <w:t xml:space="preserve"> to </w:t>
+      </w:r>
+      <w:r>
+        <w:rPr>
+          <w:rFonts w:ascii="Times New Roman" w:eastAsiaTheme="majorEastAsia" w:hAnsi="Times New Roman" w:cs="Times New Roman"/>
+          <w:bCs/>
+        </w:rPr>
+        <w:t>decreasing the level of air pollution in the city and getting rid of the traffic jam status in big cities. To support and encourage the using of bus, BUIN is created base on a single idea of making bus traveling easy and fun for</w:t>
       </w:r>
       <w:r>
         <w:rPr>
@@ -2832,14 +2817,14 @@
           <w:rFonts w:ascii="Times New Roman" w:hAnsi="Times New Roman" w:cs="Times New Roman"/>
         </w:rPr>
       </w:pPr>
-      <w:bookmarkStart w:id="6" w:name="_Toc396213089"/>
+      <w:bookmarkStart w:id="5" w:name="_Toc396213089"/>
       <w:r>
         <w:rPr>
           <w:rFonts w:ascii="Times New Roman" w:hAnsi="Times New Roman" w:cs="Times New Roman"/>
         </w:rPr>
         <w:t>LITERATURE REVIEW</w:t>
       </w:r>
-      <w:bookmarkEnd w:id="6"/>
+      <w:bookmarkEnd w:id="5"/>
     </w:p>
     <w:p>
       <w:pPr>
@@ -2852,7 +2837,7 @@
         <w:rPr>
           <w:rFonts w:ascii="Times New Roman" w:hAnsi="Times New Roman" w:cs="Times New Roman"/>
         </w:rPr>
-        <w:t xml:space="preserve">Bus is becoming more and more popular in daily transportation in big cities in Vietnam. However, the engineering limitation of low level public transportation development in our country due to the ignorance of the government does not allow the influence of new and advanced technology to make using bus more convenient. There are quite a few of bus user supporting application published, and most of them are not satisfied users.</w:t>
+        <w:t>Bus is becoming more and more popular in daily transportation in big cities in Vietnam. However, the engineering limitation of low level public transportation development in our country due to the ignorance of the government does not allow the influence of new and advanced technology to make using bus more convenient. There are quite a few of bus user supporting application published, and most of them are not satisfied users.</w:t>
       </w:r>
     </w:p>
     <w:p>
@@ -3511,14 +3496,70 @@
           </wp:anchor>
         </w:drawing>
       </w:r>
+      <w:proofErr w:type="spellStart"/>
       <w:r>
         <w:rPr>
           <w:rFonts w:ascii="Times New Roman" w:hAnsi="Times New Roman" w:cs="Times New Roman"/>
           <w:b/>
           <w:sz w:val="28"/>
         </w:rPr>
-        <w:t>Bản Đồ Xe Buýt</w:t>
-      </w:r>
+        <w:t>Bản</w:t>
+      </w:r>
+      <w:proofErr w:type="spellEnd"/>
+      <w:r>
+        <w:rPr>
+          <w:rFonts w:ascii="Times New Roman" w:hAnsi="Times New Roman" w:cs="Times New Roman"/>
+          <w:b/>
+          <w:sz w:val="28"/>
+        </w:rPr>
+        <w:t xml:space="preserve"> </w:t>
+      </w:r>
+      <w:proofErr w:type="spellStart"/>
+      <w:r>
+        <w:rPr>
+          <w:rFonts w:ascii="Times New Roman" w:hAnsi="Times New Roman" w:cs="Times New Roman"/>
+          <w:b/>
+          <w:sz w:val="28"/>
+        </w:rPr>
+        <w:t>Đồ</w:t>
+      </w:r>
+      <w:proofErr w:type="spellEnd"/>
+      <w:r>
+        <w:rPr>
+          <w:rFonts w:ascii="Times New Roman" w:hAnsi="Times New Roman" w:cs="Times New Roman"/>
+          <w:b/>
+          <w:sz w:val="28"/>
+        </w:rPr>
+        <w:t xml:space="preserve"> </w:t>
+      </w:r>
+      <w:proofErr w:type="spellStart"/>
+      <w:r>
+        <w:rPr>
+          <w:rFonts w:ascii="Times New Roman" w:hAnsi="Times New Roman" w:cs="Times New Roman"/>
+          <w:b/>
+          <w:sz w:val="28"/>
+        </w:rPr>
+        <w:t>Xe</w:t>
+      </w:r>
+      <w:proofErr w:type="spellEnd"/>
+      <w:r>
+        <w:rPr>
+          <w:rFonts w:ascii="Times New Roman" w:hAnsi="Times New Roman" w:cs="Times New Roman"/>
+          <w:b/>
+          <w:sz w:val="28"/>
+        </w:rPr>
+        <w:t xml:space="preserve"> </w:t>
+      </w:r>
+      <w:proofErr w:type="spellStart"/>
+      <w:r>
+        <w:rPr>
+          <w:rFonts w:ascii="Times New Roman" w:hAnsi="Times New Roman" w:cs="Times New Roman"/>
+          <w:b/>
+          <w:sz w:val="28"/>
+        </w:rPr>
+        <w:t>Buýt</w:t>
+      </w:r>
+      <w:proofErr w:type="spellEnd"/>
     </w:p>
     <w:p>
       <w:pPr>
@@ -3571,13 +3612,7 @@
         <w:rPr>
           <w:rFonts w:ascii="Times New Roman" w:hAnsi="Times New Roman" w:cs="Times New Roman"/>
         </w:rPr>
-        <w:t xml:space="preserve">Support </w:t>
-      </w:r>
-      <w:r>
-        <w:rPr>
-          <w:rFonts w:ascii="Times New Roman" w:hAnsi="Times New Roman" w:cs="Times New Roman"/>
-        </w:rPr>
-        <w:t xml:space="preserve">bus data from both Hanoi and Ho Chi Minh city</w:t>
+        <w:t>Support bus data from both Hanoi and Ho Chi Minh city</w:t>
       </w:r>
     </w:p>
     <w:p>
@@ -3685,8 +3720,58 @@
         <w:rPr>
           <w:rFonts w:ascii="Times New Roman" w:hAnsi="Times New Roman" w:cs="Times New Roman"/>
         </w:rPr>
-        <w:t xml:space="preserve"> Bản Đồ Xe Buýt</w:t>
-      </w:r>
+        <w:t xml:space="preserve"> </w:t>
+      </w:r>
+      <w:proofErr w:type="spellStart"/>
+      <w:r>
+        <w:rPr>
+          <w:rFonts w:ascii="Times New Roman" w:hAnsi="Times New Roman" w:cs="Times New Roman"/>
+        </w:rPr>
+        <w:t>Bản</w:t>
+      </w:r>
+      <w:proofErr w:type="spellEnd"/>
+      <w:r>
+        <w:rPr>
+          <w:rFonts w:ascii="Times New Roman" w:hAnsi="Times New Roman" w:cs="Times New Roman"/>
+        </w:rPr>
+        <w:t xml:space="preserve"> </w:t>
+      </w:r>
+      <w:proofErr w:type="spellStart"/>
+      <w:r>
+        <w:rPr>
+          <w:rFonts w:ascii="Times New Roman" w:hAnsi="Times New Roman" w:cs="Times New Roman"/>
+        </w:rPr>
+        <w:t>Đồ</w:t>
+      </w:r>
+      <w:proofErr w:type="spellEnd"/>
+      <w:r>
+        <w:rPr>
+          <w:rFonts w:ascii="Times New Roman" w:hAnsi="Times New Roman" w:cs="Times New Roman"/>
+        </w:rPr>
+        <w:t xml:space="preserve"> </w:t>
+      </w:r>
+      <w:proofErr w:type="spellStart"/>
+      <w:r>
+        <w:rPr>
+          <w:rFonts w:ascii="Times New Roman" w:hAnsi="Times New Roman" w:cs="Times New Roman"/>
+        </w:rPr>
+        <w:t>Xe</w:t>
+      </w:r>
+      <w:proofErr w:type="spellEnd"/>
+      <w:r>
+        <w:rPr>
+          <w:rFonts w:ascii="Times New Roman" w:hAnsi="Times New Roman" w:cs="Times New Roman"/>
+        </w:rPr>
+        <w:t xml:space="preserve"> </w:t>
+      </w:r>
+      <w:proofErr w:type="spellStart"/>
+      <w:r>
+        <w:rPr>
+          <w:rFonts w:ascii="Times New Roman" w:hAnsi="Times New Roman" w:cs="Times New Roman"/>
+        </w:rPr>
+        <w:t>Buýt</w:t>
+      </w:r>
+      <w:proofErr w:type="spellEnd"/>
       <w:r>
         <w:rPr>
           <w:rFonts w:ascii="Times New Roman" w:hAnsi="Times New Roman" w:cs="Times New Roman"/>
@@ -3715,14 +3800,14 @@
           <w:rFonts w:ascii="Times New Roman" w:hAnsi="Times New Roman" w:cs="Times New Roman"/>
         </w:rPr>
       </w:pPr>
-      <w:bookmarkStart w:id="7" w:name="_Toc396213090"/>
+      <w:bookmarkStart w:id="6" w:name="_Toc396213090"/>
       <w:r>
         <w:rPr>
           <w:rFonts w:ascii="Times New Roman" w:hAnsi="Times New Roman" w:cs="Times New Roman"/>
         </w:rPr>
         <w:t>PROPOSAL</w:t>
       </w:r>
-      <w:bookmarkEnd w:id="7"/>
+      <w:bookmarkEnd w:id="6"/>
     </w:p>
     <w:p>
       <w:pPr>
@@ -3740,7 +3825,7 @@
           <w:lang w:val="vi-VN"/>
         </w:rPr>
       </w:pPr>
-      <w:bookmarkStart w:id="8" w:name="_Toc396213091"/>
+      <w:bookmarkStart w:id="7" w:name="_Toc396213091"/>
       <w:r>
         <w:rPr>
           <w:rFonts w:ascii="Times New Roman" w:hAnsi="Times New Roman" w:cs="Times New Roman"/>
@@ -3750,7 +3835,7 @@
         </w:rPr>
         <w:t>The idea</w:t>
       </w:r>
-      <w:bookmarkEnd w:id="8"/>
+      <w:bookmarkEnd w:id="7"/>
     </w:p>
     <w:p>
       <w:pPr>
@@ -3800,7 +3885,21 @@
         <w:rPr>
           <w:rFonts w:ascii="Times New Roman" w:hAnsi="Times New Roman" w:cs="Times New Roman"/>
         </w:rPr>
-        <w:t>have not much to offer to users. Therefore, our project BUIN offers almost everything a bus user in Vietnam, especially “everyday-bus-users” would need. Not only support users finding buses, setting routes, notifying upcoming trips,… BUIN also renders a world of interactions with bus, makes each bus trip more interesting and meaning than just transportation.</w:t>
+        <w:t xml:space="preserve">have not much to offer to users. Therefore, our project BUIN offers almost everything a bus user in Vietnam, especially “everyday-bus-users” would need. Not only support users finding buses, setting routes, notifying upcoming </w:t>
+      </w:r>
+      <w:proofErr w:type="gramStart"/>
+      <w:r>
+        <w:rPr>
+          <w:rFonts w:ascii="Times New Roman" w:hAnsi="Times New Roman" w:cs="Times New Roman"/>
+        </w:rPr>
+        <w:t>trips,…</w:t>
+      </w:r>
+      <w:proofErr w:type="gramEnd"/>
+      <w:r>
+        <w:rPr>
+          <w:rFonts w:ascii="Times New Roman" w:hAnsi="Times New Roman" w:cs="Times New Roman"/>
+        </w:rPr>
+        <w:t xml:space="preserve"> BUIN also renders a world of interactions with bus, makes each bus trip more interesting and meaning than just transportation.</w:t>
       </w:r>
       <w:r>
         <w:rPr>
@@ -3818,19 +3917,13 @@
         <w:rPr>
           <w:rFonts w:ascii="Times New Roman" w:hAnsi="Times New Roman" w:cs="Times New Roman"/>
         </w:rPr>
-        <w:t xml:space="preserve">also support connecting and sharing on social network like Facebook, as well as ranking user base on their achievements. All of this would be done through a smartphone application which sync</w:t>
-      </w:r>
-      <w:r>
-        <w:rPr>
-          <w:rFonts w:ascii="Times New Roman" w:hAnsi="Times New Roman" w:cs="Times New Roman"/>
-        </w:rPr>
-        <w:t xml:space="preserve">hronized</w:t>
-      </w:r>
-      <w:r>
-        <w:rPr>
-          <w:rFonts w:ascii="Times New Roman" w:hAnsi="Times New Roman" w:cs="Times New Roman"/>
-        </w:rPr>
-        <w:t xml:space="preserve"> to the cloud service. </w:t>
+        <w:t>also support connecting and sharing on social network like Facebook, as well as ranking user base on their achievements. All of this would be done through a smartphone application which sync</w:t>
+      </w:r>
+      <w:r>
+        <w:rPr>
+          <w:rFonts w:ascii="Times New Roman" w:hAnsi="Times New Roman" w:cs="Times New Roman"/>
+        </w:rPr>
+        <w:t xml:space="preserve">hronized to the cloud service. </w:t>
       </w:r>
       <w:r>
         <w:rPr>
@@ -3859,7 +3952,7 @@
           <w:szCs w:val="24"/>
         </w:rPr>
       </w:pPr>
-      <w:bookmarkStart w:id="9" w:name="_Toc396213092"/>
+      <w:bookmarkStart w:id="8" w:name="_Toc396213092"/>
       <w:r>
         <w:rPr>
           <w:rFonts w:ascii="Times New Roman" w:hAnsi="Times New Roman" w:cs="Times New Roman"/>
@@ -3868,7 +3961,7 @@
         </w:rPr>
         <w:t>Objectives</w:t>
       </w:r>
-      <w:bookmarkEnd w:id="9"/>
+      <w:bookmarkEnd w:id="8"/>
     </w:p>
     <w:p>
       <w:pPr>
@@ -3883,7 +3976,21 @@
         <w:rPr>
           <w:rFonts w:ascii="Times New Roman" w:hAnsi="Times New Roman" w:cs="Times New Roman"/>
         </w:rPr>
-        <w:t>BUIN is our Capstone Project in FPT University study program. Making this project meet all requirements from FU and the guidance teacher is the first objective of  all team members. During the project, we should</w:t>
+        <w:t xml:space="preserve">BUIN is our Capstone Project in FPT University study program. Making this project meet all requirements from FU and the guidance teacher is the first objective </w:t>
+      </w:r>
+      <w:proofErr w:type="gramStart"/>
+      <w:r>
+        <w:rPr>
+          <w:rFonts w:ascii="Times New Roman" w:hAnsi="Times New Roman" w:cs="Times New Roman"/>
+        </w:rPr>
+        <w:t>of  all</w:t>
+      </w:r>
+      <w:proofErr w:type="gramEnd"/>
+      <w:r>
+        <w:rPr>
+          <w:rFonts w:ascii="Times New Roman" w:hAnsi="Times New Roman" w:cs="Times New Roman"/>
+        </w:rPr>
+        <w:t xml:space="preserve"> team members. During the project, we should</w:t>
       </w:r>
       <w:r>
         <w:rPr>
@@ -3895,7 +4002,23 @@
         <w:rPr>
           <w:rFonts w:ascii="Times New Roman" w:hAnsi="Times New Roman" w:cs="Times New Roman"/>
         </w:rPr>
-        <w:t xml:space="preserve">, control project progress and develop personal techniques. Approaching to this project, we will have to learn how to develop a Android application using Java framework which is connected to a .NET web service and MSSQL database. The project development </w:t>
+        <w:t xml:space="preserve">, control project progress and develop personal techniques. Approaching to this project, we will have to learn how to develop </w:t>
+      </w:r>
+      <w:proofErr w:type="spellStart"/>
+      <w:proofErr w:type="gramStart"/>
+      <w:r>
+        <w:rPr>
+          <w:rFonts w:ascii="Times New Roman" w:hAnsi="Times New Roman" w:cs="Times New Roman"/>
+        </w:rPr>
+        <w:t>a</w:t>
+      </w:r>
+      <w:proofErr w:type="spellEnd"/>
+      <w:proofErr w:type="gramEnd"/>
+      <w:r>
+        <w:rPr>
+          <w:rFonts w:ascii="Times New Roman" w:hAnsi="Times New Roman" w:cs="Times New Roman"/>
+        </w:rPr>
+        <w:t xml:space="preserve"> Android application using Java framework which is connected to a .NET web service and MSSQL database. The project development </w:t>
       </w:r>
       <w:r>
         <w:rPr>
@@ -3931,19 +4054,13 @@
         <w:rPr>
           <w:rFonts w:ascii="Times New Roman" w:hAnsi="Times New Roman" w:cs="Times New Roman"/>
         </w:rPr>
-        <w:t xml:space="preserve">Therefore, this is a very good chance for us to practice everything we have learn</w:t>
-      </w:r>
-      <w:r>
-        <w:rPr>
-          <w:rFonts w:ascii="Times New Roman" w:hAnsi="Times New Roman" w:cs="Times New Roman"/>
-        </w:rPr>
-        <w:t xml:space="preserve">ed</w:t>
-      </w:r>
-      <w:r>
-        <w:rPr>
-          <w:rFonts w:ascii="Times New Roman" w:hAnsi="Times New Roman" w:cs="Times New Roman"/>
-        </w:rPr>
-        <w:t xml:space="preserve"> in FU.</w:t>
+        <w:t>Therefore, this is a very good chance for us to practice everything we have learn</w:t>
+      </w:r>
+      <w:r>
+        <w:rPr>
+          <w:rFonts w:ascii="Times New Roman" w:hAnsi="Times New Roman" w:cs="Times New Roman"/>
+        </w:rPr>
+        <w:t>ed in FU.</w:t>
       </w:r>
     </w:p>
     <w:p>
@@ -3978,7 +4095,7 @@
           <w:lang w:val="vi-VN"/>
         </w:rPr>
       </w:pPr>
-      <w:bookmarkStart w:id="10" w:name="_Toc396213093"/>
+      <w:bookmarkStart w:id="9" w:name="_Toc396213093"/>
       <w:r>
         <w:rPr>
           <w:rFonts w:ascii="Times New Roman" w:hAnsi="Times New Roman" w:cs="Times New Roman"/>
@@ -3988,7 +4105,7 @@
         </w:rPr>
         <w:t>Brief description about system</w:t>
       </w:r>
-      <w:bookmarkEnd w:id="10"/>
+      <w:bookmarkEnd w:id="9"/>
     </w:p>
     <w:p>
       <w:pPr>
@@ -4005,14 +4122,35 @@
           <w:rFonts w:ascii="Times New Roman" w:hAnsi="Times New Roman" w:cs="Times New Roman"/>
           <w:szCs w:val="24"/>
         </w:rPr>
-        <w:t xml:space="preserve">BUIN includes a web service and a smartphone application. The application which runs on Android is well-designed, registration-free and fun to use. Beside traditional bus user support functions such as path finding, bus searching, route navigating, smart stop tracking,… </w:t>
+        <w:t xml:space="preserve">BUIN includes a web service and a smartphone application. The application which runs on Android is well-designed, registration-free and fun to use. Beside traditional bus user support functions such as path finding, bus searching, route navigating, smart stop </w:t>
       </w:r>
       <w:r>
         <w:rPr>
           <w:rFonts w:ascii="Times New Roman" w:hAnsi="Times New Roman" w:cs="Times New Roman"/>
           <w:szCs w:val="24"/>
         </w:rPr>
-        <w:t xml:space="preserve">the app is tailored for personal use by collecting and </w:t>
+        <w:t>tracking, etc.</w:t>
+      </w:r>
+      <w:r>
+        <w:rPr>
+          <w:rFonts w:ascii="Times New Roman" w:hAnsi="Times New Roman" w:cs="Times New Roman"/>
+          <w:szCs w:val="24"/>
+        </w:rPr>
+        <w:t xml:space="preserve"> </w:t>
+      </w:r>
+      <w:r>
+        <w:rPr>
+          <w:rFonts w:ascii="Times New Roman" w:hAnsi="Times New Roman" w:cs="Times New Roman"/>
+          <w:szCs w:val="24"/>
+        </w:rPr>
+        <w:t>T</w:t>
+      </w:r>
+      <w:r>
+        <w:rPr>
+          <w:rFonts w:ascii="Times New Roman" w:hAnsi="Times New Roman" w:cs="Times New Roman"/>
+          <w:szCs w:val="24"/>
+        </w:rPr>
+        <w:t xml:space="preserve">he app is tailored for personal use by collecting and </w:t>
       </w:r>
       <w:r>
         <w:rPr>
@@ -4077,7 +4215,7 @@
           <w:lang w:val="vi-VN"/>
         </w:rPr>
       </w:pPr>
-      <w:bookmarkStart w:id="11" w:name="_Toc396213094"/>
+      <w:bookmarkStart w:id="10" w:name="_Toc396213094"/>
       <w:r>
         <w:rPr>
           <w:rFonts w:ascii="Times New Roman" w:hAnsi="Times New Roman" w:cs="Times New Roman"/>
@@ -4087,7 +4225,7 @@
         </w:rPr>
         <w:t>System features</w:t>
       </w:r>
-      <w:bookmarkEnd w:id="11"/>
+      <w:bookmarkEnd w:id="10"/>
     </w:p>
     <w:p>
       <w:pPr>
@@ -4128,6 +4266,8 @@
         </w:rPr>
         <w:t xml:space="preserve">bus reminder. </w:t>
       </w:r>
+      <w:bookmarkStart w:id="11" w:name="_GoBack"/>
+      <w:bookmarkEnd w:id="11"/>
     </w:p>
     <w:p>
       <w:pPr>
@@ -4162,7 +4302,7 @@
           <w:sz w:val="22"/>
           <w:szCs w:val="22"/>
         </w:rPr>
-        <w:t xml:space="preserve">: Users input the departure and destination location to find paths available for them to travel by bus. The results will automatically be sorted based on collected personal usage data and can be rearrange or filtered to match users' preferences.</w:t>
+        <w:t>: Users input the departure and destination location to find paths available for them to travel by bus. The results will automatically be sorted based on collected personal usage data and can be rearrange or filtered to match users' preferences.</w:t>
       </w:r>
     </w:p>
     <w:p>
@@ -4348,7 +4488,7 @@
           <w:sz w:val="22"/>
           <w:szCs w:val="22"/>
         </w:rPr>
-        <w:t xml:space="preserve">: Step-by-step giving users detailed directions on how to get to the predefined destination mostly by bus</w:t>
+        <w:t>: Step-by-step giving users detailed directions on how to get to the predefined destination mostly by bus</w:t>
       </w:r>
       <w:r>
         <w:rPr>
@@ -4393,8 +4533,9 @@
           <w:sz w:val="22"/>
           <w:szCs w:val="22"/>
         </w:rPr>
-        <w:t xml:space="preserve">: Once users get on a bus, they can setup an tracker which will keep an eye on the bus all the time. </w:t>
-      </w:r>
+        <w:t xml:space="preserve">: Once users get on a bus, they can setup </w:t>
+      </w:r>
+      <w:proofErr w:type="gramStart"/>
       <w:r>
         <w:rPr>
           <w:rFonts w:ascii="Times New Roman" w:hAnsi="Times New Roman" w:cs="Times New Roman"/>
@@ -4402,8 +4543,9 @@
           <w:sz w:val="22"/>
           <w:szCs w:val="22"/>
         </w:rPr>
-        <w:t xml:space="preserve">The u</w:t>
-      </w:r>
+        <w:t>an</w:t>
+      </w:r>
+      <w:proofErr w:type="gramEnd"/>
       <w:r>
         <w:rPr>
           <w:rFonts w:ascii="Times New Roman" w:hAnsi="Times New Roman" w:cs="Times New Roman"/>
@@ -4411,43 +4553,7 @@
           <w:sz w:val="22"/>
           <w:szCs w:val="22"/>
         </w:rPr>
-        <w:t xml:space="preserve">ser only ha</w:t>
-      </w:r>
-      <w:r>
-        <w:rPr>
-          <w:rFonts w:ascii="Times New Roman" w:hAnsi="Times New Roman" w:cs="Times New Roman"/>
-          <w:color w:val="000000" w:themeColor="text1"/>
-          <w:sz w:val="22"/>
-          <w:szCs w:val="22"/>
-        </w:rPr>
-        <w:t xml:space="preserve">ve</w:t>
-      </w:r>
-      <w:r>
-        <w:rPr>
-          <w:rFonts w:ascii="Times New Roman" w:hAnsi="Times New Roman" w:cs="Times New Roman"/>
-          <w:color w:val="000000" w:themeColor="text1"/>
-          <w:sz w:val="22"/>
-          <w:szCs w:val="22"/>
-        </w:rPr>
-        <w:t xml:space="preserve"> to choose a stop they want to get off, and leave the rest to the tracker. Whenever the bus comes near that predefined stop, it will notify </w:t>
-      </w:r>
-      <w:r>
-        <w:rPr>
-          <w:rFonts w:ascii="Times New Roman" w:hAnsi="Times New Roman" w:cs="Times New Roman"/>
-          <w:color w:val="000000" w:themeColor="text1"/>
-          <w:sz w:val="22"/>
-          <w:szCs w:val="22"/>
-        </w:rPr>
-        <w:t xml:space="preserve">them</w:t>
-      </w:r>
-      <w:r>
-        <w:rPr>
-          <w:rFonts w:ascii="Times New Roman" w:hAnsi="Times New Roman" w:cs="Times New Roman"/>
-          <w:color w:val="000000" w:themeColor="text1"/>
-          <w:sz w:val="22"/>
-          <w:szCs w:val="22"/>
-        </w:rPr>
-        <w:t xml:space="preserve"> to prepare the leave.</w:t>
+        <w:t xml:space="preserve"> tracker which will keep an eye on the bus all the time. The user only have to choose a stop they want to get off, and leave the rest to the tracker. Whenever the bus comes near that predefined stop, it will notify them to prepare the leave.</w:t>
       </w:r>
     </w:p>
     <w:p>
@@ -4501,7 +4607,7 @@
           <w:sz w:val="22"/>
           <w:szCs w:val="22"/>
         </w:rPr>
-        <w:t xml:space="preserve">integrating</w:t>
+        <w:t>integrating map information and bus information into users' schedule. To use this feature, the user first sets</w:t>
       </w:r>
       <w:r>
         <w:rPr>
@@ -4510,7 +4616,7 @@
           <w:sz w:val="22"/>
           <w:szCs w:val="22"/>
         </w:rPr>
-        <w:t xml:space="preserve"> map information and bus information into users' schedule. To use this feature, the user first sets</w:t>
+        <w:t xml:space="preserve"> up a time frame at about which they need to </w:t>
       </w:r>
       <w:r>
         <w:rPr>
@@ -4519,7 +4625,7 @@
           <w:sz w:val="22"/>
           <w:szCs w:val="22"/>
         </w:rPr>
-        <w:t xml:space="preserve"> up a time frame at about which they need to </w:t>
+        <w:t>hit</w:t>
       </w:r>
       <w:r>
         <w:rPr>
@@ -4528,7 +4634,7 @@
           <w:sz w:val="22"/>
           <w:szCs w:val="22"/>
         </w:rPr>
-        <w:t>hit</w:t>
+        <w:t xml:space="preserve"> the road</w:t>
       </w:r>
       <w:r>
         <w:rPr>
@@ -4537,7 +4643,7 @@
           <w:sz w:val="22"/>
           <w:szCs w:val="22"/>
         </w:rPr>
-        <w:t xml:space="preserve"> the road</w:t>
+        <w:t xml:space="preserve">. </w:t>
       </w:r>
       <w:r>
         <w:rPr>
@@ -4546,7 +4652,7 @@
           <w:sz w:val="22"/>
           <w:szCs w:val="22"/>
         </w:rPr>
-        <w:t xml:space="preserve">. </w:t>
+        <w:t>User t</w:t>
       </w:r>
       <w:r>
         <w:rPr>
@@ -4555,7 +4661,7 @@
           <w:sz w:val="22"/>
           <w:szCs w:val="22"/>
         </w:rPr>
-        <w:t xml:space="preserve">User</w:t>
+        <w:t>hen choose</w:t>
       </w:r>
       <w:r>
         <w:rPr>
@@ -4564,7 +4670,7 @@
           <w:sz w:val="22"/>
           <w:szCs w:val="22"/>
         </w:rPr>
-        <w:t xml:space="preserve"> t</w:t>
+        <w:t>s</w:t>
       </w:r>
       <w:r>
         <w:rPr>
@@ -4573,7 +4679,7 @@
           <w:sz w:val="22"/>
           <w:szCs w:val="22"/>
         </w:rPr>
-        <w:t>hen choose</w:t>
+        <w:t xml:space="preserve"> a departure location and a bus that they should get on. About time, the app will notify user if there are buses of th</w:t>
       </w:r>
       <w:r>
         <w:rPr>
@@ -4582,34 +4688,7 @@
           <w:sz w:val="22"/>
           <w:szCs w:val="22"/>
         </w:rPr>
-        <w:t>s</w:t>
-      </w:r>
-      <w:r>
-        <w:rPr>
-          <w:rFonts w:ascii="Times New Roman" w:hAnsi="Times New Roman" w:cs="Times New Roman"/>
-          <w:color w:val="000000" w:themeColor="text1"/>
-          <w:sz w:val="22"/>
-          <w:szCs w:val="22"/>
-        </w:rPr>
-        <w:t xml:space="preserve"> a departure location and a bus that they should get on. About time, the app will notify user if there are buses of th</w:t>
-      </w:r>
-      <w:r>
-        <w:rPr>
-          <w:rFonts w:ascii="Times New Roman" w:hAnsi="Times New Roman" w:cs="Times New Roman"/>
-          <w:color w:val="000000" w:themeColor="text1"/>
-          <w:sz w:val="22"/>
-          <w:szCs w:val="22"/>
-        </w:rPr>
-        <w:t xml:space="preserve">e preferred</w:t>
-      </w:r>
-      <w:r>
-        <w:rPr>
-          <w:rFonts w:ascii="Times New Roman" w:hAnsi="Times New Roman" w:cs="Times New Roman"/>
-          <w:color w:val="000000" w:themeColor="text1"/>
-          <w:sz w:val="22"/>
-          <w:szCs w:val="22"/>
-        </w:rPr>
-        <w:t xml:space="preserve"> kind which about to get to the nearest bus-stop of the departure location. This feature function well in combination with </w:t>
+        <w:t xml:space="preserve">e preferred kind which about to get to the nearest bus-stop of the departure location. This feature function well in combination with </w:t>
       </w:r>
       <w:r>
         <w:rPr>
@@ -4759,7 +4838,27 @@
           <w:sz w:val="22"/>
           <w:szCs w:val="22"/>
         </w:rPr>
-        <w:t xml:space="preserve"> is a set of actions that are assigned to each user. These actions can be so simple or so hard, depends on the users' rank. The mission will be completed when every action in it is completed. On completing an mission, user will be rewarded with a new title and get their rank increased.</w:t>
+        <w:t xml:space="preserve"> is a set of actions that are assigned to each user. These actions can be so simple or so hard, depends on the users' rank. The mission will be completed when every action in it is completed. On completing </w:t>
+      </w:r>
+      <w:proofErr w:type="gramStart"/>
+      <w:r>
+        <w:rPr>
+          <w:rFonts w:ascii="Times New Roman" w:hAnsi="Times New Roman" w:cs="Times New Roman"/>
+          <w:color w:val="000000" w:themeColor="text1"/>
+          <w:sz w:val="22"/>
+          <w:szCs w:val="22"/>
+        </w:rPr>
+        <w:t>an</w:t>
+      </w:r>
+      <w:proofErr w:type="gramEnd"/>
+      <w:r>
+        <w:rPr>
+          <w:rFonts w:ascii="Times New Roman" w:hAnsi="Times New Roman" w:cs="Times New Roman"/>
+          <w:color w:val="000000" w:themeColor="text1"/>
+          <w:sz w:val="22"/>
+          <w:szCs w:val="22"/>
+        </w:rPr>
+        <w:t xml:space="preserve"> mission, user will be rewarded with a new title and get their rank increased.</w:t>
       </w:r>
     </w:p>
     <w:p>
@@ -4935,6 +5034,11 @@
     </w:p>
     <w:p>
       <w:pPr>
+        <w:pStyle w:val="ListParagraph"/>
+        <w:numPr>
+          <w:ilvl w:val="0"/>
+          <w:numId w:val="8"/>
+        </w:numPr>
         <w:jc w:val="both"/>
         <w:rPr>
           <w:rFonts w:ascii="Times New Roman" w:hAnsi="Times New Roman" w:cs="Times New Roman"/>
@@ -4944,12 +5048,6 @@
         <w:rPr>
           <w:rFonts w:ascii="Times New Roman" w:hAnsi="Times New Roman" w:cs="Times New Roman"/>
         </w:rPr>
-        <w:t xml:space="preserve">● </w:t>
-      </w:r>
-      <w:r>
-        <w:rPr>
-          <w:rFonts w:ascii="Times New Roman" w:hAnsi="Times New Roman" w:cs="Times New Roman"/>
-        </w:rPr>
         <w:t>Gain</w:t>
       </w:r>
       <w:r>
@@ -4961,6 +5059,11 @@
     </w:p>
     <w:p>
       <w:pPr>
+        <w:pStyle w:val="ListParagraph"/>
+        <w:numPr>
+          <w:ilvl w:val="0"/>
+          <w:numId w:val="8"/>
+        </w:numPr>
         <w:jc w:val="both"/>
         <w:rPr>
           <w:rFonts w:ascii="Times New Roman" w:hAnsi="Times New Roman" w:cs="Times New Roman"/>
@@ -4970,12 +5073,6 @@
         <w:rPr>
           <w:rFonts w:ascii="Times New Roman" w:hAnsi="Times New Roman" w:cs="Times New Roman"/>
         </w:rPr>
-        <w:t xml:space="preserve">● </w:t>
-      </w:r>
-      <w:r>
-        <w:rPr>
-          <w:rFonts w:ascii="Times New Roman" w:hAnsi="Times New Roman" w:cs="Times New Roman"/>
-        </w:rPr>
         <w:t>Acquire</w:t>
       </w:r>
       <w:r>
@@ -4988,11 +5085,16 @@
         <w:rPr>
           <w:rFonts w:ascii="Times New Roman" w:hAnsi="Times New Roman" w:cs="Times New Roman"/>
         </w:rPr>
-        <w:t xml:space="preserve">Android programming, database organization and web service behavior.</w:t>
-      </w:r>
-    </w:p>
-    <w:p>
-      <w:pPr>
+        <w:t>Android programming, database organization and web service behavior.</w:t>
+      </w:r>
+    </w:p>
+    <w:p>
+      <w:pPr>
+        <w:pStyle w:val="ListParagraph"/>
+        <w:numPr>
+          <w:ilvl w:val="0"/>
+          <w:numId w:val="8"/>
+        </w:numPr>
         <w:jc w:val="both"/>
         <w:rPr>
           <w:rFonts w:ascii="Times New Roman" w:hAnsi="Times New Roman" w:cs="Times New Roman"/>
@@ -5002,12 +5104,6 @@
         <w:rPr>
           <w:rFonts w:ascii="Times New Roman" w:hAnsi="Times New Roman" w:cs="Times New Roman"/>
         </w:rPr>
-        <w:t xml:space="preserve">● </w:t>
-      </w:r>
-      <w:r>
-        <w:rPr>
-          <w:rFonts w:ascii="Times New Roman" w:hAnsi="Times New Roman" w:cs="Times New Roman"/>
-        </w:rPr>
         <w:t>Understand</w:t>
       </w:r>
       <w:r>
@@ -5037,6 +5133,11 @@
     </w:p>
     <w:p>
       <w:pPr>
+        <w:pStyle w:val="ListParagraph"/>
+        <w:numPr>
+          <w:ilvl w:val="0"/>
+          <w:numId w:val="8"/>
+        </w:numPr>
         <w:jc w:val="both"/>
         <w:rPr>
           <w:rFonts w:ascii="Times New Roman" w:hAnsi="Times New Roman" w:cs="Times New Roman"/>
@@ -5046,7 +5147,7 @@
         <w:rPr>
           <w:rFonts w:ascii="Times New Roman" w:hAnsi="Times New Roman" w:cs="Times New Roman"/>
         </w:rPr>
-        <w:t xml:space="preserve">● If BUIN </w:t>
+        <w:t xml:space="preserve">If BUIN </w:t>
       </w:r>
       <w:r>
         <w:rPr>
@@ -5094,19 +5195,7 @@
         <w:rPr>
           <w:rFonts w:ascii="Times New Roman" w:hAnsi="Times New Roman" w:cs="Times New Roman"/>
         </w:rPr>
-        <w:t xml:space="preserve"> will be successfully completed, which is a good start for our future</w:t>
-      </w:r>
-      <w:r>
-        <w:rPr>
-          <w:rFonts w:ascii="Times New Roman" w:hAnsi="Times New Roman" w:cs="Times New Roman"/>
-        </w:rPr>
-        <w:t xml:space="preserve"> careers</w:t>
-      </w:r>
-      <w:r>
-        <w:rPr>
-          <w:rFonts w:ascii="Times New Roman" w:hAnsi="Times New Roman" w:cs="Times New Roman"/>
-        </w:rPr>
-        <w:t>.</w:t>
+        <w:t xml:space="preserve"> will be successfully completed, which is a good start for our future careers.</w:t>
       </w:r>
     </w:p>
     <w:p>
@@ -5153,6 +5242,11 @@
     </w:p>
     <w:p>
       <w:pPr>
+        <w:pStyle w:val="ListParagraph"/>
+        <w:numPr>
+          <w:ilvl w:val="0"/>
+          <w:numId w:val="7"/>
+        </w:numPr>
         <w:jc w:val="both"/>
         <w:rPr>
           <w:rFonts w:ascii="Times New Roman" w:hAnsi="Times New Roman" w:cs="Times New Roman"/>
@@ -5162,23 +5256,16 @@
         <w:rPr>
           <w:rFonts w:ascii="Times New Roman" w:hAnsi="Times New Roman" w:cs="Times New Roman"/>
         </w:rPr>
-        <w:t xml:space="preserve">●</w:t>
-      </w:r>
-      <w:r>
-        <w:rPr>
-          <w:rFonts w:ascii="Times New Roman" w:hAnsi="Times New Roman" w:cs="Times New Roman"/>
-        </w:rPr>
-        <w:t xml:space="preserve"> </w:t>
-      </w:r>
-      <w:r>
-        <w:rPr>
-          <w:rFonts w:ascii="Times New Roman" w:hAnsi="Times New Roman" w:cs="Times New Roman"/>
-        </w:rPr>
         <w:t xml:space="preserve">Easily search for bus, bus information, route or path everywhere. </w:t>
       </w:r>
     </w:p>
     <w:p>
       <w:pPr>
+        <w:pStyle w:val="ListParagraph"/>
+        <w:numPr>
+          <w:ilvl w:val="0"/>
+          <w:numId w:val="7"/>
+        </w:numPr>
         <w:jc w:val="both"/>
         <w:rPr>
           <w:rFonts w:ascii="Times New Roman" w:hAnsi="Times New Roman" w:cs="Times New Roman"/>
@@ -5188,17 +5275,16 @@
         <w:rPr>
           <w:rFonts w:ascii="Times New Roman" w:hAnsi="Times New Roman" w:cs="Times New Roman"/>
         </w:rPr>
-        <w:t xml:space="preserve">● </w:t>
-      </w:r>
-      <w:r>
-        <w:rPr>
-          <w:rFonts w:ascii="Times New Roman" w:hAnsi="Times New Roman" w:cs="Times New Roman"/>
-        </w:rPr>
         <w:t>Integrate the use of bus to daily schedule to optimize productivity and save time.</w:t>
       </w:r>
     </w:p>
     <w:p>
       <w:pPr>
+        <w:pStyle w:val="ListParagraph"/>
+        <w:numPr>
+          <w:ilvl w:val="0"/>
+          <w:numId w:val="7"/>
+        </w:numPr>
         <w:jc w:val="both"/>
         <w:rPr>
           <w:rFonts w:ascii="Times New Roman" w:hAnsi="Times New Roman" w:cs="Times New Roman"/>
@@ -5208,11 +5294,16 @@
         <w:rPr>
           <w:rFonts w:ascii="Times New Roman" w:hAnsi="Times New Roman" w:cs="Times New Roman"/>
         </w:rPr>
-        <w:t>● Catch a bus with ease, ride buses without much worrying about where to get off.</w:t>
-      </w:r>
-    </w:p>
-    <w:p>
-      <w:pPr>
+        <w:t>Catch a bus with ease, ride buses without much worrying about where to get off.</w:t>
+      </w:r>
+    </w:p>
+    <w:p>
+      <w:pPr>
+        <w:pStyle w:val="ListParagraph"/>
+        <w:numPr>
+          <w:ilvl w:val="0"/>
+          <w:numId w:val="7"/>
+        </w:numPr>
         <w:jc w:val="both"/>
         <w:rPr>
           <w:rFonts w:ascii="Times New Roman" w:hAnsi="Times New Roman" w:cs="Times New Roman"/>
@@ -5222,17 +5313,16 @@
         <w:rPr>
           <w:rFonts w:ascii="Times New Roman" w:hAnsi="Times New Roman" w:cs="Times New Roman"/>
         </w:rPr>
-        <w:t xml:space="preserve">● </w:t>
-      </w:r>
-      <w:r>
-        <w:rPr>
-          <w:rFonts w:ascii="Times New Roman" w:hAnsi="Times New Roman" w:cs="Times New Roman"/>
-        </w:rPr>
         <w:t>Have fun, get to know the bus system and give feedbacks to improve the services.</w:t>
       </w:r>
     </w:p>
     <w:p>
       <w:pPr>
+        <w:pStyle w:val="ListParagraph"/>
+        <w:numPr>
+          <w:ilvl w:val="0"/>
+          <w:numId w:val="7"/>
+        </w:numPr>
         <w:jc w:val="both"/>
         <w:rPr>
           <w:rFonts w:ascii="Times New Roman" w:hAnsi="Times New Roman" w:cs="Times New Roman"/>
@@ -5242,12 +5332,6 @@
         <w:rPr>
           <w:rFonts w:ascii="Times New Roman" w:hAnsi="Times New Roman" w:cs="Times New Roman"/>
         </w:rPr>
-        <w:t xml:space="preserve">● </w:t>
-      </w:r>
-      <w:r>
-        <w:rPr>
-          <w:rFonts w:ascii="Times New Roman" w:hAnsi="Times New Roman" w:cs="Times New Roman"/>
-        </w:rPr>
         <w:t xml:space="preserve">Be </w:t>
       </w:r>
       <w:r>
@@ -5266,7 +5350,7 @@
         <w:rPr>
           <w:rFonts w:ascii="Times New Roman" w:hAnsi="Times New Roman" w:cs="Times New Roman"/>
         </w:rPr>
-        <w:t xml:space="preserve">environment, encourage desirable attention on public transportation, eliminate the mass use of motorbike.</w:t>
+        <w:t>environment, encourage desirable attention on public transportation, eliminate the mass use of motorbike.</w:t>
       </w:r>
     </w:p>
     <w:p>
@@ -5337,14 +5421,7 @@
           <w:rFonts w:ascii="Times New Roman" w:eastAsiaTheme="majorEastAsia" w:hAnsi="Times New Roman" w:cs="Times New Roman"/>
           <w:bCs/>
         </w:rPr>
-        <w:t xml:space="preserve">Assumed that team’s main developer can learn and complete a short training on Android in at most</w:t>
-      </w:r>
-      <w:r>
-        <w:rPr>
-          <w:rFonts w:ascii="Times New Roman" w:eastAsiaTheme="majorEastAsia" w:hAnsi="Times New Roman" w:cs="Times New Roman"/>
-          <w:bCs/>
-        </w:rPr>
-        <w:t xml:space="preserve"> 3 weeks.</w:t>
+        <w:t>Assumed that team’s main developer can learn and complete a short training on Android in at most 3 weeks.</w:t>
       </w:r>
     </w:p>
     <w:p>
@@ -5368,14 +5445,7 @@
           <w:rFonts w:ascii="Times New Roman" w:eastAsiaTheme="majorEastAsia" w:hAnsi="Times New Roman" w:cs="Times New Roman"/>
           <w:bCs/>
         </w:rPr>
-        <w:t xml:space="preserve">Assumed that team’s secondary developer can study and design a 3 tier web service in at most</w:t>
-      </w:r>
-      <w:r>
-        <w:rPr>
-          <w:rFonts w:ascii="Times New Roman" w:eastAsiaTheme="majorEastAsia" w:hAnsi="Times New Roman" w:cs="Times New Roman"/>
-          <w:bCs/>
-        </w:rPr>
-        <w:t xml:space="preserve"> 4 weeks.</w:t>
+        <w:t>Assumed that team’s secondary developer can study and design a 3 tier web service in at most 4 weeks.</w:t>
       </w:r>
     </w:p>
     <w:p>
@@ -5437,7 +5507,7 @@
           <w:rFonts w:ascii="Times New Roman" w:eastAsiaTheme="majorEastAsia" w:hAnsi="Times New Roman" w:cs="Times New Roman"/>
           <w:bCs/>
         </w:rPr>
-        <w:t xml:space="preserve">The system must be thoroughly tested in real conditions to assure an acceptable quality and reliable performance.</w:t>
+        <w:t>The system must be thoroughly tested in real conditions to assure an acceptable quality and reliable performance.</w:t>
       </w:r>
     </w:p>
     <w:p>
@@ -5496,7 +5566,7 @@
         <w:rPr>
           <w:rFonts w:ascii="Times New Roman" w:hAnsi="Times New Roman" w:cs="Times New Roman"/>
         </w:rPr>
-        <w:t xml:space="preserve">found out some problem that we might encounter</w:t>
+        <w:t>found out some problem that we might encounter</w:t>
       </w:r>
       <w:r>
         <w:rPr>
@@ -5723,7 +5793,16 @@
           <w:b/>
           <w:sz w:val="24"/>
         </w:rPr>
-        <w:t>Hanoi Bus at</w:t>
+        <w:t xml:space="preserve">Hanoi Bus </w:t>
+      </w:r>
+      <w:proofErr w:type="gramStart"/>
+      <w:r>
+        <w:rPr>
+          <w:rFonts w:ascii="Times New Roman" w:hAnsi="Times New Roman" w:cs="Times New Roman"/>
+          <w:b/>
+          <w:sz w:val="24"/>
+        </w:rPr>
+        <w:t>at</w:t>
       </w:r>
       <w:r>
         <w:rPr>
@@ -5748,6 +5827,7 @@
         </w:rPr>
         <w:t>https://play.google.com/store/apps/details?id=com.apkvn.hanoitravel</w:t>
       </w:r>
+      <w:proofErr w:type="gramEnd"/>
     </w:p>
     <w:p>
       <w:pPr>
@@ -5773,7 +5853,16 @@
           <w:b/>
           <w:sz w:val="24"/>
         </w:rPr>
-        <w:t xml:space="preserve">Bus Map at </w:t>
+        <w:t xml:space="preserve">Bus Map </w:t>
+      </w:r>
+      <w:proofErr w:type="gramStart"/>
+      <w:r>
+        <w:rPr>
+          <w:rFonts w:ascii="Times New Roman" w:hAnsi="Times New Roman" w:cs="Times New Roman"/>
+          <w:b/>
+          <w:sz w:val="24"/>
+        </w:rPr>
+        <w:t xml:space="preserve">at </w:t>
       </w:r>
       <w:r>
         <w:rPr>
@@ -5792,6 +5881,7 @@
         </w:rPr>
         <w:t>https://play.google.com/store/apps/details?id=com.t7.busmap</w:t>
       </w:r>
+      <w:proofErr w:type="gramEnd"/>
     </w:p>
     <w:p>
       <w:pPr>
@@ -5809,13 +5899,77 @@
         </w:rPr>
         <w:t xml:space="preserve">[3] </w:t>
       </w:r>
+      <w:proofErr w:type="spellStart"/>
       <w:r>
         <w:rPr>
           <w:rFonts w:ascii="Times New Roman" w:hAnsi="Times New Roman" w:cs="Times New Roman"/>
           <w:b/>
           <w:sz w:val="24"/>
         </w:rPr>
-        <w:t xml:space="preserve">Bản Đồ Xe Buýt at </w:t>
+        <w:t>Bản</w:t>
+      </w:r>
+      <w:proofErr w:type="spellEnd"/>
+      <w:r>
+        <w:rPr>
+          <w:rFonts w:ascii="Times New Roman" w:hAnsi="Times New Roman" w:cs="Times New Roman"/>
+          <w:b/>
+          <w:sz w:val="24"/>
+        </w:rPr>
+        <w:t xml:space="preserve"> </w:t>
+      </w:r>
+      <w:proofErr w:type="spellStart"/>
+      <w:r>
+        <w:rPr>
+          <w:rFonts w:ascii="Times New Roman" w:hAnsi="Times New Roman" w:cs="Times New Roman"/>
+          <w:b/>
+          <w:sz w:val="24"/>
+        </w:rPr>
+        <w:t>Đồ</w:t>
+      </w:r>
+      <w:proofErr w:type="spellEnd"/>
+      <w:r>
+        <w:rPr>
+          <w:rFonts w:ascii="Times New Roman" w:hAnsi="Times New Roman" w:cs="Times New Roman"/>
+          <w:b/>
+          <w:sz w:val="24"/>
+        </w:rPr>
+        <w:t xml:space="preserve"> </w:t>
+      </w:r>
+      <w:proofErr w:type="spellStart"/>
+      <w:r>
+        <w:rPr>
+          <w:rFonts w:ascii="Times New Roman" w:hAnsi="Times New Roman" w:cs="Times New Roman"/>
+          <w:b/>
+          <w:sz w:val="24"/>
+        </w:rPr>
+        <w:t>Xe</w:t>
+      </w:r>
+      <w:proofErr w:type="spellEnd"/>
+      <w:r>
+        <w:rPr>
+          <w:rFonts w:ascii="Times New Roman" w:hAnsi="Times New Roman" w:cs="Times New Roman"/>
+          <w:b/>
+          <w:sz w:val="24"/>
+        </w:rPr>
+        <w:t xml:space="preserve"> </w:t>
+      </w:r>
+      <w:proofErr w:type="spellStart"/>
+      <w:r>
+        <w:rPr>
+          <w:rFonts w:ascii="Times New Roman" w:hAnsi="Times New Roman" w:cs="Times New Roman"/>
+          <w:b/>
+          <w:sz w:val="24"/>
+        </w:rPr>
+        <w:t>Buýt</w:t>
+      </w:r>
+      <w:proofErr w:type="spellEnd"/>
+      <w:r>
+        <w:rPr>
+          <w:rFonts w:ascii="Times New Roman" w:hAnsi="Times New Roman" w:cs="Times New Roman"/>
+          <w:b/>
+          <w:sz w:val="24"/>
+        </w:rPr>
+        <w:t xml:space="preserve"> at </w:t>
       </w:r>
       <w:r>
         <w:rPr>
@@ -5850,6 +6004,119 @@
 <file path=word/numbering.xml><?xml version="1.0" encoding="utf-8"?>
 <w:numbering xmlns:wpc="http://schemas.microsoft.com/office/word/2010/wordprocessingCanvas" xmlns:cx="http://schemas.microsoft.com/office/drawing/2014/chartex" xmlns:mc="http://schemas.openxmlformats.org/markup-compatibility/2006" xmlns:o="urn:schemas-microsoft-com:office:office" xmlns:r="http://schemas.openxmlformats.org/officeDocument/2006/relationships" xmlns:m="http://schemas.openxmlformats.org/officeDocument/2006/math" xmlns:v="urn:schemas-microsoft-com:vml" xmlns:wp14="http://schemas.microsoft.com/office/word/2010/wordprocessingDrawing" xmlns:wp="http://schemas.openxmlformats.org/drawingml/2006/wordprocessingDrawing" xmlns:w10="urn:schemas-microsoft-com:office:word" xmlns:w="http://schemas.openxmlformats.org/wordprocessingml/2006/main" xmlns:w14="http://schemas.microsoft.com/office/word/2010/wordml" xmlns:w15="http://schemas.microsoft.com/office/word/2012/wordml" xmlns:wpg="http://schemas.microsoft.com/office/word/2010/wordprocessingGroup" xmlns:wpi="http://schemas.microsoft.com/office/word/2010/wordprocessingInk" xmlns:wne="http://schemas.microsoft.com/office/word/2006/wordml" xmlns:wps="http://schemas.microsoft.com/office/word/2010/wordprocessingShape" mc:Ignorable="w14 w15 wp14">
   <w:abstractNum w:abstractNumId="0">
+    <w:nsid w:val="0F6415E1"/>
+    <w:multiLevelType w:val="hybridMultilevel"/>
+    <w:tmpl w:val="F8FA2FA6"/>
+    <w:lvl w:ilvl="0" w:tplc="04090001">
+      <w:start w:val="1"/>
+      <w:numFmt w:val="bullet"/>
+      <w:lvlText w:val=""/>
+      <w:lvlJc w:val="left"/>
+      <w:pPr>
+        <w:ind w:left="720" w:hanging="360"/>
+      </w:pPr>
+      <w:rPr>
+        <w:rFonts w:ascii="Symbol" w:hAnsi="Symbol" w:hint="default"/>
+      </w:rPr>
+    </w:lvl>
+    <w:lvl w:ilvl="1" w:tplc="04090003" w:tentative="1">
+      <w:start w:val="1"/>
+      <w:numFmt w:val="bullet"/>
+      <w:lvlText w:val="o"/>
+      <w:lvlJc w:val="left"/>
+      <w:pPr>
+        <w:ind w:left="1440" w:hanging="360"/>
+      </w:pPr>
+      <w:rPr>
+        <w:rFonts w:ascii="Courier New" w:hAnsi="Courier New" w:cs="Courier New" w:hint="default"/>
+      </w:rPr>
+    </w:lvl>
+    <w:lvl w:ilvl="2" w:tplc="04090005" w:tentative="1">
+      <w:start w:val="1"/>
+      <w:numFmt w:val="bullet"/>
+      <w:lvlText w:val=""/>
+      <w:lvlJc w:val="left"/>
+      <w:pPr>
+        <w:ind w:left="2160" w:hanging="360"/>
+      </w:pPr>
+      <w:rPr>
+        <w:rFonts w:ascii="Wingdings" w:hAnsi="Wingdings" w:hint="default"/>
+      </w:rPr>
+    </w:lvl>
+    <w:lvl w:ilvl="3" w:tplc="04090001" w:tentative="1">
+      <w:start w:val="1"/>
+      <w:numFmt w:val="bullet"/>
+      <w:lvlText w:val=""/>
+      <w:lvlJc w:val="left"/>
+      <w:pPr>
+        <w:ind w:left="2880" w:hanging="360"/>
+      </w:pPr>
+      <w:rPr>
+        <w:rFonts w:ascii="Symbol" w:hAnsi="Symbol" w:hint="default"/>
+      </w:rPr>
+    </w:lvl>
+    <w:lvl w:ilvl="4" w:tplc="04090003" w:tentative="1">
+      <w:start w:val="1"/>
+      <w:numFmt w:val="bullet"/>
+      <w:lvlText w:val="o"/>
+      <w:lvlJc w:val="left"/>
+      <w:pPr>
+        <w:ind w:left="3600" w:hanging="360"/>
+      </w:pPr>
+      <w:rPr>
+        <w:rFonts w:ascii="Courier New" w:hAnsi="Courier New" w:cs="Courier New" w:hint="default"/>
+      </w:rPr>
+    </w:lvl>
+    <w:lvl w:ilvl="5" w:tplc="04090005" w:tentative="1">
+      <w:start w:val="1"/>
+      <w:numFmt w:val="bullet"/>
+      <w:lvlText w:val=""/>
+      <w:lvlJc w:val="left"/>
+      <w:pPr>
+        <w:ind w:left="4320" w:hanging="360"/>
+      </w:pPr>
+      <w:rPr>
+        <w:rFonts w:ascii="Wingdings" w:hAnsi="Wingdings" w:hint="default"/>
+      </w:rPr>
+    </w:lvl>
+    <w:lvl w:ilvl="6" w:tplc="04090001" w:tentative="1">
+      <w:start w:val="1"/>
+      <w:numFmt w:val="bullet"/>
+      <w:lvlText w:val=""/>
+      <w:lvlJc w:val="left"/>
+      <w:pPr>
+        <w:ind w:left="5040" w:hanging="360"/>
+      </w:pPr>
+      <w:rPr>
+        <w:rFonts w:ascii="Symbol" w:hAnsi="Symbol" w:hint="default"/>
+      </w:rPr>
+    </w:lvl>
+    <w:lvl w:ilvl="7" w:tplc="04090003" w:tentative="1">
+      <w:start w:val="1"/>
+      <w:numFmt w:val="bullet"/>
+      <w:lvlText w:val="o"/>
+      <w:lvlJc w:val="left"/>
+      <w:pPr>
+        <w:ind w:left="5760" w:hanging="360"/>
+      </w:pPr>
+      <w:rPr>
+        <w:rFonts w:ascii="Courier New" w:hAnsi="Courier New" w:cs="Courier New" w:hint="default"/>
+      </w:rPr>
+    </w:lvl>
+    <w:lvl w:ilvl="8" w:tplc="04090005" w:tentative="1">
+      <w:start w:val="1"/>
+      <w:numFmt w:val="bullet"/>
+      <w:lvlText w:val=""/>
+      <w:lvlJc w:val="left"/>
+      <w:pPr>
+        <w:ind w:left="6480" w:hanging="360"/>
+      </w:pPr>
+      <w:rPr>
+        <w:rFonts w:ascii="Wingdings" w:hAnsi="Wingdings" w:hint="default"/>
+      </w:rPr>
+    </w:lvl>
+  </w:abstractNum>
+  <w:abstractNum w:abstractNumId="1">
     <w:nsid w:val="1A5F5D62"/>
     <w:multiLevelType w:val="hybridMultilevel"/>
     <w:tmpl w:val="B852D3E2"/>
@@ -5961,7 +6228,7 @@
       </w:rPr>
     </w:lvl>
   </w:abstractNum>
-  <w:abstractNum w:abstractNumId="1">
+  <w:abstractNum w:abstractNumId="2">
     <w:nsid w:val="20C54AA5"/>
     <w:multiLevelType w:val="hybridMultilevel"/>
     <w:tmpl w:val="FBE413CC"/>
@@ -6073,10 +6340,10 @@
       </w:rPr>
     </w:lvl>
   </w:abstractNum>
-  <w:abstractNum w:abstractNumId="2">
-    <w:nsid w:val="45F228C8"/>
+  <w:abstractNum w:abstractNumId="3">
+    <w:nsid w:val="2B680119"/>
     <w:multiLevelType w:val="hybridMultilevel"/>
-    <w:tmpl w:val="C4BAAAD6"/>
+    <w:tmpl w:val="90A46D0A"/>
     <w:lvl w:ilvl="0" w:tplc="04090001">
       <w:start w:val="1"/>
       <w:numFmt w:val="bullet"/>
@@ -6186,7 +6453,120 @@
       </w:rPr>
     </w:lvl>
   </w:abstractNum>
-  <w:abstractNum w:abstractNumId="3">
+  <w:abstractNum w:abstractNumId="4">
+    <w:nsid w:val="45F228C8"/>
+    <w:multiLevelType w:val="hybridMultilevel"/>
+    <w:tmpl w:val="C4BAAAD6"/>
+    <w:lvl w:ilvl="0" w:tplc="04090001">
+      <w:start w:val="1"/>
+      <w:numFmt w:val="bullet"/>
+      <w:lvlText w:val=""/>
+      <w:lvlJc w:val="left"/>
+      <w:pPr>
+        <w:ind w:left="720" w:hanging="360"/>
+      </w:pPr>
+      <w:rPr>
+        <w:rFonts w:ascii="Symbol" w:hAnsi="Symbol" w:hint="default"/>
+      </w:rPr>
+    </w:lvl>
+    <w:lvl w:ilvl="1" w:tplc="04090003" w:tentative="1">
+      <w:start w:val="1"/>
+      <w:numFmt w:val="bullet"/>
+      <w:lvlText w:val="o"/>
+      <w:lvlJc w:val="left"/>
+      <w:pPr>
+        <w:ind w:left="1440" w:hanging="360"/>
+      </w:pPr>
+      <w:rPr>
+        <w:rFonts w:ascii="Courier New" w:hAnsi="Courier New" w:cs="Courier New" w:hint="default"/>
+      </w:rPr>
+    </w:lvl>
+    <w:lvl w:ilvl="2" w:tplc="04090005" w:tentative="1">
+      <w:start w:val="1"/>
+      <w:numFmt w:val="bullet"/>
+      <w:lvlText w:val=""/>
+      <w:lvlJc w:val="left"/>
+      <w:pPr>
+        <w:ind w:left="2160" w:hanging="360"/>
+      </w:pPr>
+      <w:rPr>
+        <w:rFonts w:ascii="Wingdings" w:hAnsi="Wingdings" w:hint="default"/>
+      </w:rPr>
+    </w:lvl>
+    <w:lvl w:ilvl="3" w:tplc="04090001" w:tentative="1">
+      <w:start w:val="1"/>
+      <w:numFmt w:val="bullet"/>
+      <w:lvlText w:val=""/>
+      <w:lvlJc w:val="left"/>
+      <w:pPr>
+        <w:ind w:left="2880" w:hanging="360"/>
+      </w:pPr>
+      <w:rPr>
+        <w:rFonts w:ascii="Symbol" w:hAnsi="Symbol" w:hint="default"/>
+      </w:rPr>
+    </w:lvl>
+    <w:lvl w:ilvl="4" w:tplc="04090003" w:tentative="1">
+      <w:start w:val="1"/>
+      <w:numFmt w:val="bullet"/>
+      <w:lvlText w:val="o"/>
+      <w:lvlJc w:val="left"/>
+      <w:pPr>
+        <w:ind w:left="3600" w:hanging="360"/>
+      </w:pPr>
+      <w:rPr>
+        <w:rFonts w:ascii="Courier New" w:hAnsi="Courier New" w:cs="Courier New" w:hint="default"/>
+      </w:rPr>
+    </w:lvl>
+    <w:lvl w:ilvl="5" w:tplc="04090005" w:tentative="1">
+      <w:start w:val="1"/>
+      <w:numFmt w:val="bullet"/>
+      <w:lvlText w:val=""/>
+      <w:lvlJc w:val="left"/>
+      <w:pPr>
+        <w:ind w:left="4320" w:hanging="360"/>
+      </w:pPr>
+      <w:rPr>
+        <w:rFonts w:ascii="Wingdings" w:hAnsi="Wingdings" w:hint="default"/>
+      </w:rPr>
+    </w:lvl>
+    <w:lvl w:ilvl="6" w:tplc="04090001" w:tentative="1">
+      <w:start w:val="1"/>
+      <w:numFmt w:val="bullet"/>
+      <w:lvlText w:val=""/>
+      <w:lvlJc w:val="left"/>
+      <w:pPr>
+        <w:ind w:left="5040" w:hanging="360"/>
+      </w:pPr>
+      <w:rPr>
+        <w:rFonts w:ascii="Symbol" w:hAnsi="Symbol" w:hint="default"/>
+      </w:rPr>
+    </w:lvl>
+    <w:lvl w:ilvl="7" w:tplc="04090003" w:tentative="1">
+      <w:start w:val="1"/>
+      <w:numFmt w:val="bullet"/>
+      <w:lvlText w:val="o"/>
+      <w:lvlJc w:val="left"/>
+      <w:pPr>
+        <w:ind w:left="5760" w:hanging="360"/>
+      </w:pPr>
+      <w:rPr>
+        <w:rFonts w:ascii="Courier New" w:hAnsi="Courier New" w:cs="Courier New" w:hint="default"/>
+      </w:rPr>
+    </w:lvl>
+    <w:lvl w:ilvl="8" w:tplc="04090005" w:tentative="1">
+      <w:start w:val="1"/>
+      <w:numFmt w:val="bullet"/>
+      <w:lvlText w:val=""/>
+      <w:lvlJc w:val="left"/>
+      <w:pPr>
+        <w:ind w:left="6480" w:hanging="360"/>
+      </w:pPr>
+      <w:rPr>
+        <w:rFonts w:ascii="Wingdings" w:hAnsi="Wingdings" w:hint="default"/>
+      </w:rPr>
+    </w:lvl>
+  </w:abstractNum>
+  <w:abstractNum w:abstractNumId="5">
     <w:nsid w:val="4C8C6E06"/>
     <w:multiLevelType w:val="multilevel"/>
     <w:tmpl w:val="78ACCEF0"/>
@@ -6275,7 +6655,7 @@
       </w:pPr>
     </w:lvl>
   </w:abstractNum>
-  <w:abstractNum w:abstractNumId="4">
+  <w:abstractNum w:abstractNumId="6">
     <w:nsid w:val="5B13251B"/>
     <w:multiLevelType w:val="multilevel"/>
     <w:tmpl w:val="04090025"/>
@@ -6370,7 +6750,7 @@
       </w:pPr>
     </w:lvl>
   </w:abstractNum>
-  <w:abstractNum w:abstractNumId="5">
+  <w:abstractNum w:abstractNumId="7">
     <w:nsid w:val="5E913424"/>
     <w:multiLevelType w:val="hybridMultilevel"/>
     <w:tmpl w:val="B48294A2"/>
@@ -6483,7 +6863,7 @@
     </w:lvl>
   </w:abstractNum>
   <w:num w:numId="1">
-    <w:abstractNumId w:val="4"/>
+    <w:abstractNumId w:val="6"/>
     <w:lvlOverride w:ilvl="0">
       <w:startOverride w:val="1"/>
     </w:lvlOverride>
@@ -6513,7 +6893,7 @@
     </w:lvlOverride>
   </w:num>
   <w:num w:numId="2">
-    <w:abstractNumId w:val="3"/>
+    <w:abstractNumId w:val="5"/>
     <w:lvlOverride w:ilvl="0">
       <w:startOverride w:val="1"/>
     </w:lvlOverride>
@@ -6543,16 +6923,22 @@
     </w:lvlOverride>
   </w:num>
   <w:num w:numId="3">
+    <w:abstractNumId w:val="2"/>
+  </w:num>
+  <w:num w:numId="4">
+    <w:abstractNumId w:val="7"/>
+  </w:num>
+  <w:num w:numId="5">
     <w:abstractNumId w:val="1"/>
   </w:num>
-  <w:num w:numId="4">
-    <w:abstractNumId w:val="5"/>
+  <w:num w:numId="6">
+    <w:abstractNumId w:val="4"/>
   </w:num>
-  <w:num w:numId="5">
+  <w:num w:numId="7">
     <w:abstractNumId w:val="0"/>
   </w:num>
-  <w:num w:numId="6">
-    <w:abstractNumId w:val="2"/>
+  <w:num w:numId="8">
+    <w:abstractNumId w:val="3"/>
   </w:num>
 </w:numbering>
 </file>
@@ -7798,7 +8184,7 @@
 </file>
 
 <file path=customXml/itemProps1.xml><?xml version="1.0" encoding="utf-8"?>
-<ds:datastoreItem xmlns:ds="http://schemas.openxmlformats.org/officeDocument/2006/customXml" ds:itemID="{E7231922-198B-4685-B974-7EDECE389026}">
+<ds:datastoreItem xmlns:ds="http://schemas.openxmlformats.org/officeDocument/2006/customXml" ds:itemID="{957034A0-8583-405B-889F-8BE845E7D6CD}">
   <ds:schemaRefs>
     <ds:schemaRef ds:uri="http://schemas.openxmlformats.org/officeDocument/2006/bibliography"/>
   </ds:schemaRefs>

</xml_diff>